<commit_message>
transcript + title changes
</commit_message>
<xml_diff>
--- a/WillFarhatResume.docx
+++ b/WillFarhatResume.docx
@@ -185,7 +185,23 @@
       </w:hyperlink>
       <w:r>
         <w:rPr/>
-        <w:t xml:space="preserve"> – Undergrad Research Fellowship </w:t>
+        <w:t xml:space="preserve"> – Undergrad Research </w:t>
+      </w:r>
+      <w:r>
+        <w:rPr>
+          <w:rFonts w:eastAsia="Calibri" w:cs="" w:cstheme="minorBidi" w:eastAsiaTheme="minorHAnsi"/>
+          <w:color w:val="auto"/>
+          <w:kern w:val="0"/>
+          <w:sz w:val="22"/>
+          <w:szCs w:val="22"/>
+          <w:lang w:val="en-US" w:eastAsia="en-US" w:bidi="ar-SA"/>
+        </w:rPr>
+        <w:t>Fellow</w:t>
+        <w:tab/>
+      </w:r>
+      <w:r>
+        <w:rPr/>
+        <w:t xml:space="preserve"> </w:t>
         <w:tab/>
         <w:tab/>
         <w:tab/>
@@ -227,7 +243,10 @@
         </w:rPr>
       </w:pPr>
       <w:r>
-        <w:rPr/>
+        <w:rPr>
+          <w:i/>
+          <w:iCs/>
+        </w:rPr>
       </w:r>
     </w:p>
     <w:p>
@@ -256,11 +275,7 @@
       </w:hyperlink>
       <w:r>
         <w:rPr/>
-        <w:t xml:space="preserve"> – </w:t>
-      </w:r>
-      <w:r>
-        <w:rPr/>
-        <w:t>Undergrad Technician</w:t>
+        <w:t xml:space="preserve"> – Undergrad Technician</w:t>
         <w:tab/>
         <w:tab/>
         <w:tab/>
@@ -303,6 +318,105 @@
         </w:rPr>
       </w:pPr>
       <w:r>
+        <w:rPr>
+          <w:i/>
+          <w:iCs/>
+        </w:rPr>
+      </w:r>
+    </w:p>
+    <w:p>
+      <w:pPr>
+        <w:pStyle w:val="ListParagraph"/>
+        <w:numPr>
+          <w:ilvl w:val="0"/>
+          <w:numId w:val="3"/>
+        </w:numPr>
+        <w:rPr>
+          <w:i/>
+          <w:i/>
+          <w:iCs/>
+        </w:rPr>
+      </w:pPr>
+      <w:hyperlink r:id="rId7">
+        <w:r>
+          <w:rPr>
+            <w:rStyle w:val="InternetLink"/>
+            <w:b/>
+            <w:bCs/>
+            <w:u w:val="none"/>
+          </w:rPr>
+          <w:t>USC QED Research Lab</w:t>
+        </w:r>
+      </w:hyperlink>
+      <w:r>
+        <w:rPr/>
+        <w:t xml:space="preserve"> - Software Engineering Intern</w:t>
+        <w:tab/>
+        <w:tab/>
+        <w:tab/>
+        <w:tab/>
+        <w:t xml:space="preserve">       </w:t>
+      </w:r>
+      <w:r>
+        <w:rPr>
+          <w:b/>
+          <w:bCs/>
+        </w:rPr>
+        <w:t>February 2021 – May 2021</w:t>
+      </w:r>
+    </w:p>
+    <w:p>
+      <w:pPr>
+        <w:pStyle w:val="ListParagraph"/>
+        <w:numPr>
+          <w:ilvl w:val="1"/>
+          <w:numId w:val="3"/>
+        </w:numPr>
+        <w:rPr>
+          <w:i/>
+          <w:i/>
+          <w:iCs/>
+        </w:rPr>
+      </w:pPr>
+      <w:r>
+        <w:rPr/>
+        <w:t xml:space="preserve">Designed </w:t>
+      </w:r>
+      <w:hyperlink r:id="rId8">
+        <w:r>
+          <w:rPr>
+            <w:rStyle w:val="InternetLink"/>
+            <w:u w:val="none"/>
+          </w:rPr>
+          <w:t>Multi-Modal Visualizer</w:t>
+        </w:r>
+      </w:hyperlink>
+      <w:r>
+        <w:rPr/>
+        <w:t>, an open-source data visualization tool for medical researchers to collect and analyze time-series data from multiple sensor streams</w:t>
+      </w:r>
+    </w:p>
+    <w:p>
+      <w:pPr>
+        <w:pStyle w:val="ListParagraph"/>
+        <w:numPr>
+          <w:ilvl w:val="1"/>
+          <w:numId w:val="3"/>
+        </w:numPr>
+        <w:rPr/>
+      </w:pPr>
+      <w:r>
+        <w:rPr/>
+        <w:t>Used Python, React, and the TIG Stack (Telegraf, InfluxDB, and Grafana), all deployed with Kubernetes</w:t>
+      </w:r>
+    </w:p>
+    <w:p>
+      <w:pPr>
+        <w:pStyle w:val="ListParagraph"/>
+        <w:ind w:hanging="0"/>
+        <w:rPr/>
+      </w:pPr>
+      <w:r>
         <w:rPr/>
       </w:r>
     </w:p>
@@ -319,7 +433,7 @@
           <w:bCs/>
         </w:rPr>
       </w:pPr>
-      <w:hyperlink r:id="rId7">
+      <w:hyperlink r:id="rId9">
         <w:r>
           <w:rPr>
             <w:rStyle w:val="InternetLink"/>
@@ -332,13 +446,28 @@
       </w:hyperlink>
       <w:r>
         <w:rPr/>
-        <w:t xml:space="preserve"> – Full-stack Developer</w:t>
-        <w:tab/>
-        <w:tab/>
-        <w:tab/>
-        <w:tab/>
-        <w:tab/>
-        <w:t xml:space="preserve">          </w:t>
+        <w:t xml:space="preserve"> – </w:t>
+      </w:r>
+      <w:r>
+        <w:rPr/>
+        <w:t xml:space="preserve">Freelance </w:t>
+      </w:r>
+      <w:r>
+        <w:rPr/>
+        <w:t>Full-</w:t>
+      </w:r>
+      <w:r>
+        <w:rPr/>
+        <w:t>S</w:t>
+      </w:r>
+      <w:r>
+        <w:rPr/>
+        <w:t>tack Developer</w:t>
+        <w:tab/>
+        <w:tab/>
+        <w:tab/>
+        <w:tab/>
+        <w:t xml:space="preserve">         </w:t>
       </w:r>
       <w:r>
         <w:rPr>
@@ -361,7 +490,7 @@
         <w:rPr/>
         <w:t xml:space="preserve">Developed </w:t>
       </w:r>
-      <w:hyperlink r:id="rId8">
+      <w:hyperlink r:id="rId10">
         <w:r>
           <w:rPr>
             <w:rStyle w:val="InternetLink"/>
@@ -382,139 +511,11 @@
           <w:ilvl w:val="1"/>
           <w:numId w:val="3"/>
         </w:numPr>
-        <w:rPr>
-          <w:i/>
-          <w:i/>
-          <w:iCs/>
-        </w:rPr>
-      </w:pPr>
-      <w:r>
-        <w:rPr/>
-        <w:t>Built with Node.</w:t>
-      </w:r>
-      <w:r>
-        <w:rPr/>
-        <w:t>js</w:t>
-      </w:r>
-      <w:r>
-        <w:rPr/>
-        <w:t xml:space="preserve"> and PHP (backend), GameMaker Studio 2 (frontend), and AWS (DB/Hosting)</w:t>
-      </w:r>
-    </w:p>
-    <w:p>
-      <w:pPr>
-        <w:pStyle w:val="ListParagraph"/>
-        <w:rPr>
-          <w:i/>
-          <w:i/>
-          <w:iCs/>
-        </w:rPr>
-      </w:pPr>
-      <w:r>
-        <w:rPr>
-          <w:i/>
-          <w:iCs/>
-        </w:rPr>
-      </w:r>
-    </w:p>
-    <w:p>
-      <w:pPr>
-        <w:pStyle w:val="ListParagraph"/>
-        <w:numPr>
-          <w:ilvl w:val="0"/>
-          <w:numId w:val="3"/>
-        </w:numPr>
-        <w:rPr>
-          <w:i/>
-          <w:i/>
-          <w:iCs/>
-        </w:rPr>
-      </w:pPr>
-      <w:hyperlink r:id="rId9">
-        <w:r>
-          <w:rPr>
-            <w:rStyle w:val="InternetLink"/>
-            <w:b/>
-            <w:bCs/>
-            <w:u w:val="none"/>
-          </w:rPr>
-          <w:t>USC QED Research Lab</w:t>
-        </w:r>
-      </w:hyperlink>
-      <w:r>
-        <w:rPr/>
-        <w:t xml:space="preserve"> - Software Engineering Intern</w:t>
-        <w:tab/>
-        <w:tab/>
-        <w:tab/>
-        <w:tab/>
-        <w:t xml:space="preserve">        </w:t>
-      </w:r>
-      <w:r>
-        <w:rPr>
-          <w:b/>
-          <w:bCs/>
-        </w:rPr>
-        <w:t xml:space="preserve">February 2021 – </w:t>
-      </w:r>
-      <w:r>
-        <w:rPr>
-          <w:b/>
-          <w:bCs/>
-        </w:rPr>
-        <w:t>May</w:t>
-      </w:r>
-      <w:r>
-        <w:rPr>
-          <w:b/>
-          <w:bCs/>
-        </w:rPr>
-        <w:t xml:space="preserve"> 2021</w:t>
-      </w:r>
-    </w:p>
-    <w:p>
-      <w:pPr>
-        <w:pStyle w:val="ListParagraph"/>
-        <w:numPr>
-          <w:ilvl w:val="1"/>
-          <w:numId w:val="3"/>
-        </w:numPr>
-        <w:rPr>
-          <w:i/>
-          <w:i/>
-          <w:iCs/>
-        </w:rPr>
-      </w:pPr>
-      <w:r>
-        <w:rPr/>
-        <w:t xml:space="preserve">Designed </w:t>
-      </w:r>
-      <w:hyperlink r:id="rId10">
-        <w:r>
-          <w:rPr>
-            <w:rStyle w:val="InternetLink"/>
-            <w:u w:val="none"/>
-          </w:rPr>
-          <w:t>Multi-Modal Visualizer</w:t>
-        </w:r>
-      </w:hyperlink>
-      <w:r>
-        <w:rPr/>
-        <w:t>, an open-source data visualization tool for medical researchers to collect and analyze time-series data from multiple sensor streams</w:t>
-      </w:r>
-    </w:p>
-    <w:p>
-      <w:pPr>
-        <w:pStyle w:val="ListParagraph"/>
-        <w:numPr>
-          <w:ilvl w:val="1"/>
-          <w:numId w:val="3"/>
-        </w:numPr>
-        <w:rPr/>
-      </w:pPr>
-      <w:r>
-        <w:rPr/>
-        <w:t>Used Python, React, and the TIG Stack (Telegraf, InfluxDB, and Grafana), all deployed with Kubernetes</w:t>
+        <w:rPr/>
+      </w:pPr>
+      <w:r>
+        <w:rPr/>
+        <w:t>Built with Node.js and PHP (backend), GameMaker Studio 2 (frontend), and AWS (DB/Hosting)</w:t>
       </w:r>
     </w:p>
     <w:p>
@@ -563,7 +564,7 @@
         <w:tab/>
         <w:tab/>
         <w:tab/>
-        <w:t xml:space="preserve">     </w:t>
+        <w:t xml:space="preserve">    </w:t>
       </w:r>
       <w:r>
         <w:rPr>
@@ -655,28 +656,14 @@
         <w:tab/>
         <w:tab/>
         <w:tab/>
-        <w:t xml:space="preserve">        </w:t>
+        <w:t xml:space="preserve">           </w:t>
       </w:r>
       <w:r>
         <w:rPr>
           <w:b/>
           <w:bCs/>
         </w:rPr>
-        <w:t xml:space="preserve">March 2020 – </w:t>
-      </w:r>
-      <w:r>
-        <w:rPr>
-          <w:b/>
-          <w:bCs/>
-        </w:rPr>
-        <w:t>June</w:t>
-      </w:r>
-      <w:r>
-        <w:rPr>
-          <w:b/>
-          <w:bCs/>
-        </w:rPr>
-        <w:t xml:space="preserve"> 2021</w:t>
+        <w:t>March 2020 – June 2021</w:t>
       </w:r>
       <w:r>
         <w:rPr>
@@ -1001,48 +988,7 @@
           <w:b/>
           <w:bCs/>
         </w:rPr>
-        <w:t>HTML, CSS, Java</w:t>
-      </w:r>
-      <w:r>
-        <w:rPr>
-          <w:b/>
-          <w:bCs/>
-        </w:rPr>
-        <w:t>S</w:t>
-      </w:r>
-      <w:r>
-        <w:rPr>
-          <w:b/>
-          <w:bCs/>
-        </w:rPr>
-        <w:t>cript/Type</w:t>
-      </w:r>
-      <w:r>
-        <w:rPr>
-          <w:b/>
-          <w:bCs/>
-        </w:rPr>
-        <w:t>S</w:t>
-      </w:r>
-      <w:r>
-        <w:rPr>
-          <w:b/>
-          <w:bCs/>
-        </w:rPr>
-        <w:t>cript, React, Node.</w:t>
-      </w:r>
-      <w:r>
-        <w:rPr>
-          <w:b/>
-          <w:bCs/>
-        </w:rPr>
-        <w:t>js</w:t>
-      </w:r>
-      <w:r>
-        <w:rPr>
-          <w:b/>
-          <w:bCs/>
-        </w:rPr>
+        <w:t>HTML, CSS, JavaScript/TypeScript, React, Node.js</w:t>
         <w:tab/>
       </w:r>
       <w:r>
@@ -2070,6 +2016,7 @@
     <w:qFormat/>
     <w:pPr>
       <w:widowControl/>
+      <w:suppressAutoHyphens w:val="true"/>
       <w:bidi w:val="0"/>
       <w:spacing w:lineRule="auto" w:line="259" w:before="0" w:after="160"/>
       <w:jc w:val="left"/>

</xml_diff>